<commit_message>
Design Diagram v1.0 made. Coding commences.
</commit_message>
<xml_diff>
--- a/Requirements Data/Archives Service/Requirements Specification.docx
+++ b/Requirements Data/Archives Service/Requirements Specification.docx
@@ -142,15 +142,7 @@
           <w:sz w:val="28"/>
           <w:szCs w:val="28"/>
         </w:rPr>
-        <w:t>View Match Score Report</w:t>
-      </w:r>
-      <w:r>
-        <w:rPr>
-          <w:rFonts w:ascii="Calibri" w:hAnsi="Calibri" w:cs="Calibri"/>
-          <w:sz w:val="28"/>
-          <w:szCs w:val="28"/>
-        </w:rPr>
-        <w:t>.</w:t>
+        <w:t>View Match Score Report.</w:t>
       </w:r>
     </w:p>
     <w:p>
@@ -414,7 +406,23 @@
           <w:sz w:val="28"/>
           <w:szCs w:val="28"/>
         </w:rPr>
-        <w:t>matchTime – The date on which the match shall</w:t>
+        <w:t>match</w:t>
+      </w:r>
+      <w:r>
+        <w:rPr>
+          <w:rFonts w:ascii="Calibri" w:hAnsi="Calibri" w:cs="Calibri"/>
+          <w:sz w:val="28"/>
+          <w:szCs w:val="28"/>
+        </w:rPr>
+        <w:t>Schedule</w:t>
+      </w:r>
+      <w:r>
+        <w:rPr>
+          <w:rFonts w:ascii="Calibri" w:hAnsi="Calibri" w:cs="Calibri"/>
+          <w:sz w:val="28"/>
+          <w:szCs w:val="28"/>
+        </w:rPr>
+        <w:t xml:space="preserve"> – The date on which the match shall</w:t>
       </w:r>
       <w:r>
         <w:rPr>
@@ -540,7 +548,23 @@
           <w:sz w:val="28"/>
           <w:szCs w:val="28"/>
         </w:rPr>
-        <w:t xml:space="preserve"> An association with Stadium object.</w:t>
+        <w:t xml:space="preserve"> An association with Stadium </w:t>
+      </w:r>
+      <w:r>
+        <w:rPr>
+          <w:rFonts w:ascii="Calibri" w:hAnsi="Calibri" w:cs="Calibri"/>
+          <w:sz w:val="28"/>
+          <w:szCs w:val="28"/>
+        </w:rPr>
+        <w:t>entity</w:t>
+      </w:r>
+      <w:r>
+        <w:rPr>
+          <w:rFonts w:ascii="Calibri" w:hAnsi="Calibri" w:cs="Calibri"/>
+          <w:sz w:val="28"/>
+          <w:szCs w:val="28"/>
+        </w:rPr>
+        <w:t>.</w:t>
       </w:r>
     </w:p>
     <w:p>
@@ -602,15 +626,7 @@
           <w:sz w:val="28"/>
           <w:szCs w:val="28"/>
         </w:rPr>
-        <w:t xml:space="preserve"> </w:t>
-      </w:r>
-      <w:r>
-        <w:rPr>
-          <w:rFonts w:ascii="Calibri" w:hAnsi="Calibri" w:cs="Calibri"/>
-          <w:sz w:val="28"/>
-          <w:szCs w:val="28"/>
-        </w:rPr>
-        <w:t>(An association with Team entity)</w:t>
+        <w:t xml:space="preserve"> (An association with Team entity)</w:t>
       </w:r>
       <w:r>
         <w:rPr>
@@ -684,7 +700,23 @@
           <w:sz w:val="28"/>
           <w:szCs w:val="28"/>
         </w:rPr>
-        <w:t>matchScoreCard – An association with ScoreCard object.</w:t>
+        <w:t xml:space="preserve">matchScoreCard – An association with ScoreCard </w:t>
+      </w:r>
+      <w:r>
+        <w:rPr>
+          <w:rFonts w:ascii="Calibri" w:hAnsi="Calibri" w:cs="Calibri"/>
+          <w:sz w:val="28"/>
+          <w:szCs w:val="28"/>
+        </w:rPr>
+        <w:t>entity</w:t>
+      </w:r>
+      <w:r>
+        <w:rPr>
+          <w:rFonts w:ascii="Calibri" w:hAnsi="Calibri" w:cs="Calibri"/>
+          <w:sz w:val="28"/>
+          <w:szCs w:val="28"/>
+        </w:rPr>
+        <w:t>.</w:t>
       </w:r>
     </w:p>
     <w:p>
@@ -843,31 +875,7 @@
           <w:sz w:val="28"/>
           <w:szCs w:val="28"/>
         </w:rPr>
-        <w:t xml:space="preserve">articipants – </w:t>
-      </w:r>
-      <w:r>
-        <w:rPr>
-          <w:rFonts w:ascii="Calibri" w:hAnsi="Calibri" w:cs="Calibri"/>
-          <w:sz w:val="28"/>
-          <w:szCs w:val="28"/>
-        </w:rPr>
-        <w:t>The teams which shall(have) play(ed) against each other</w:t>
-      </w:r>
-      <w:r>
-        <w:rPr>
-          <w:rFonts w:ascii="Calibri" w:hAnsi="Calibri" w:cs="Calibri"/>
-          <w:sz w:val="28"/>
-          <w:szCs w:val="28"/>
-        </w:rPr>
-        <w:t xml:space="preserve"> (An association with Team entity)</w:t>
-      </w:r>
-      <w:r>
-        <w:rPr>
-          <w:rFonts w:ascii="Calibri" w:hAnsi="Calibri" w:cs="Calibri"/>
-          <w:sz w:val="28"/>
-          <w:szCs w:val="28"/>
-        </w:rPr>
-        <w:t>.</w:t>
+        <w:t>articipants – The teams which shall(have) play(ed) against each other (An association with Team entity).</w:t>
       </w:r>
     </w:p>
     <w:p>
@@ -1047,6 +1055,24 @@
           <w:sz w:val="28"/>
           <w:szCs w:val="28"/>
         </w:rPr>
+        <w:t xml:space="preserve"> (An association with Player entity</w:t>
+      </w:r>
+      <w:bookmarkStart w:id="0" w:name="_GoBack"/>
+      <w:bookmarkEnd w:id="0"/>
+      <w:r>
+        <w:rPr>
+          <w:rFonts w:ascii="Calibri" w:hAnsi="Calibri" w:cs="Calibri"/>
+          <w:sz w:val="28"/>
+          <w:szCs w:val="28"/>
+        </w:rPr>
+        <w:t>)</w:t>
+      </w:r>
+      <w:r>
+        <w:rPr>
+          <w:rFonts w:ascii="Calibri" w:hAnsi="Calibri" w:cs="Calibri"/>
+          <w:sz w:val="28"/>
+          <w:szCs w:val="28"/>
+        </w:rPr>
         <w:t>.</w:t>
       </w:r>
     </w:p>
@@ -1435,8 +1461,6 @@
         </w:rPr>
         <w:t>.</w:t>
       </w:r>
-      <w:bookmarkStart w:id="0" w:name="_GoBack"/>
-      <w:bookmarkEnd w:id="0"/>
     </w:p>
     <w:p>
       <w:pPr>

</xml_diff>